<commit_message>
add information about changing input file
</commit_message>
<xml_diff>
--- a/GEOG5990_Assessment2.docx
+++ b/GEOG5990_Assessment2.docx
@@ -399,6 +399,14 @@
       <w:r>
         <w:t>.</w:t>
       </w:r>
+      <w:r>
+        <w:t xml:space="preserve"> If the user wishe</w:t>
+      </w:r>
+      <w:bookmarkStart w:id="0" w:name="_GoBack"/>
+      <w:bookmarkEnd w:id="0"/>
+      <w:r>
+        <w:t>s to use a personal radar and lidar files, they MUST change the name of the input file in icebergchecker_gui.py. (Change line 22 for the radar file and line 41 for the lidar file.) The number of rows and columns will automatically update based on the input radar file provided.</w:t>
+      </w:r>
     </w:p>
     <w:p>
       <w:r>
@@ -436,6 +444,7 @@
     </w:p>
     <w:p>
       <w:r>
+        <w:lastRenderedPageBreak/>
         <w:t>Throughout software development,</w:t>
       </w:r>
       <w:r>
@@ -445,11 +454,7 @@
         <w:t xml:space="preserve">was written in sections to ensure that new </w:t>
       </w:r>
       <w:r>
-        <w:t xml:space="preserve">ideas were working and to reduce the risk of errors. Additionally, print statements were used in development to check loops we were working as planned and functions were being called when </w:t>
-      </w:r>
-      <w:r>
-        <w:lastRenderedPageBreak/>
-        <w:t>needed. Some of these print statements remain so that the user can continue to understand the structure of the code, others were only relevant during development and have since been removed. Writing this program also required learning programming techniques that were not required for the agent-based modelling program in Assessment 1.</w:t>
+        <w:t>ideas were working and to reduce the risk of errors. Additionally, print statements were used in development to check loops we were working as planned and functions were being called when needed. Some of these print statements remain so that the user can continue to understand the structure of the code, others were only relevant during development and have since been removed. Writing this program also required learning programming techniques that were not required for the agent-based modelling program in Assessment 1.</w:t>
       </w:r>
       <w:r>
         <w:t xml:space="preserve"> For example, i</w:t>
@@ -681,8 +686,6 @@
       <w:r>
         <w:t>A counter of the number of rows should be added if it was expected that icebergs could be other shapes.</w:t>
       </w:r>
-      <w:bookmarkStart w:id="0" w:name="_GoBack"/>
-      <w:bookmarkEnd w:id="0"/>
     </w:p>
     <w:sectPr>
       <w:headerReference w:type="default" r:id="rId9"/>

</xml_diff>